<commit_message>
answer to Q10, would be better with some sort of graph
</commit_message>
<xml_diff>
--- a/316084623-311288203.docx
+++ b/316084623-311288203.docx
@@ -61,41 +61,13 @@
           <w:szCs w:val="24"/>
         </w:rPr>
       </w:pPr>
-      <w:proofErr w:type="spellStart"/>
       <w:r>
         <w:rPr>
           <w:rFonts w:asciiTheme="majorBidi" w:hAnsiTheme="majorBidi" w:cstheme="majorBidi"/>
           <w:sz w:val="24"/>
           <w:szCs w:val="24"/>
         </w:rPr>
-        <w:t>Orad</w:t>
-      </w:r>
-      <w:proofErr w:type="spellEnd"/>
-      <w:r>
-        <w:rPr>
-          <w:rFonts w:asciiTheme="majorBidi" w:hAnsiTheme="majorBidi" w:cstheme="majorBidi"/>
-          <w:sz w:val="24"/>
-          <w:szCs w:val="24"/>
-        </w:rPr>
-        <w:t xml:space="preserve"> </w:t>
-      </w:r>
-      <w:proofErr w:type="spellStart"/>
-      <w:r>
-        <w:rPr>
-          <w:rFonts w:asciiTheme="majorBidi" w:hAnsiTheme="majorBidi" w:cstheme="majorBidi"/>
-          <w:sz w:val="24"/>
-          <w:szCs w:val="24"/>
-        </w:rPr>
-        <w:t>Barel</w:t>
-      </w:r>
-      <w:proofErr w:type="spellEnd"/>
-      <w:r>
-        <w:rPr>
-          <w:rFonts w:asciiTheme="majorBidi" w:hAnsiTheme="majorBidi" w:cstheme="majorBidi"/>
-          <w:sz w:val="24"/>
-          <w:szCs w:val="24"/>
-        </w:rPr>
-        <w:t>, 311288203,</w:t>
+        <w:t>Orad Barel, 311288203,</w:t>
       </w:r>
     </w:p>
     <w:p>
@@ -131,43 +103,7 @@
           <w:sz w:val="24"/>
           <w:szCs w:val="24"/>
         </w:rPr>
-        <w:t xml:space="preserve">Q2. The output of </w:t>
-      </w:r>
-      <w:proofErr w:type="spellStart"/>
-      <w:r>
-        <w:rPr>
-          <w:rFonts w:asciiTheme="majorBidi" w:hAnsiTheme="majorBidi" w:cstheme="majorBidi"/>
-          <w:sz w:val="24"/>
-          <w:szCs w:val="24"/>
-        </w:rPr>
-        <w:t>value_counts</w:t>
-      </w:r>
-      <w:proofErr w:type="spellEnd"/>
-      <w:r>
-        <w:rPr>
-          <w:rFonts w:asciiTheme="majorBidi" w:hAnsiTheme="majorBidi" w:cstheme="majorBidi"/>
-          <w:sz w:val="24"/>
-          <w:szCs w:val="24"/>
-        </w:rPr>
-        <w:t xml:space="preserve"> of </w:t>
-      </w:r>
-      <w:proofErr w:type="spellStart"/>
-      <w:r>
-        <w:rPr>
-          <w:rFonts w:asciiTheme="majorBidi" w:hAnsiTheme="majorBidi" w:cstheme="majorBidi"/>
-          <w:sz w:val="24"/>
-          <w:szCs w:val="24"/>
-        </w:rPr>
-        <w:t>num_of_siblings</w:t>
-      </w:r>
-      <w:proofErr w:type="spellEnd"/>
-      <w:r>
-        <w:rPr>
-          <w:rFonts w:asciiTheme="majorBidi" w:hAnsiTheme="majorBidi" w:cstheme="majorBidi"/>
-          <w:sz w:val="24"/>
-          <w:szCs w:val="24"/>
-        </w:rPr>
-        <w:t xml:space="preserve"> is:</w:t>
+        <w:t>Q2. The output of value_counts of num_of_siblings is:</w:t>
       </w:r>
     </w:p>
     <w:p>
@@ -637,43 +573,7 @@
           <w:sz w:val="20"/>
           <w:szCs w:val="20"/>
         </w:rPr>
-        <w:t xml:space="preserve">Name: </w:t>
-      </w:r>
-      <w:proofErr w:type="spellStart"/>
-      <w:r>
-        <w:rPr>
-          <w:rFonts w:ascii="var(--jp-code-font-family)" w:eastAsia="Times New Roman" w:hAnsi="var(--jp-code-font-family)" w:cs="Courier New"/>
-          <w:sz w:val="20"/>
-          <w:szCs w:val="20"/>
-        </w:rPr>
-        <w:t>num_of_siblings</w:t>
-      </w:r>
-      <w:proofErr w:type="spellEnd"/>
-      <w:r>
-        <w:rPr>
-          <w:rFonts w:ascii="var(--jp-code-font-family)" w:eastAsia="Times New Roman" w:hAnsi="var(--jp-code-font-family)" w:cs="Courier New"/>
-          <w:sz w:val="20"/>
-          <w:szCs w:val="20"/>
-        </w:rPr>
-        <w:t xml:space="preserve">, </w:t>
-      </w:r>
-      <w:proofErr w:type="spellStart"/>
-      <w:r>
-        <w:rPr>
-          <w:rFonts w:ascii="var(--jp-code-font-family)" w:eastAsia="Times New Roman" w:hAnsi="var(--jp-code-font-family)" w:cs="Courier New"/>
-          <w:sz w:val="20"/>
-          <w:szCs w:val="20"/>
-        </w:rPr>
-        <w:t>dtype</w:t>
-      </w:r>
-      <w:proofErr w:type="spellEnd"/>
-      <w:r>
-        <w:rPr>
-          <w:rFonts w:ascii="var(--jp-code-font-family)" w:eastAsia="Times New Roman" w:hAnsi="var(--jp-code-font-family)" w:cs="Courier New"/>
-          <w:sz w:val="20"/>
-          <w:szCs w:val="20"/>
-        </w:rPr>
-        <w:t>: int64</w:t>
+        <w:t>Name: num_of_siblings, dtype: int64</w:t>
       </w:r>
     </w:p>
     <w:p>
@@ -1100,7 +1000,6 @@
                 <w:szCs w:val="24"/>
               </w:rPr>
             </w:pPr>
-            <w:proofErr w:type="spellStart"/>
             <w:r>
               <w:rPr>
                 <w:rFonts w:asciiTheme="majorBidi" w:eastAsia="Times New Roman" w:hAnsiTheme="majorBidi" w:cstheme="majorBidi"/>
@@ -1111,7 +1010,6 @@
               </w:rPr>
               <w:t>patient_id</w:t>
             </w:r>
-            <w:proofErr w:type="spellEnd"/>
           </w:p>
         </w:tc>
         <w:tc>
@@ -1795,7 +1693,6 @@
                 <w:szCs w:val="24"/>
               </w:rPr>
             </w:pPr>
-            <w:proofErr w:type="spellStart"/>
             <w:r>
               <w:rPr>
                 <w:rFonts w:asciiTheme="majorBidi" w:eastAsia="Times New Roman" w:hAnsiTheme="majorBidi" w:cstheme="majorBidi"/>
@@ -1806,7 +1703,6 @@
               </w:rPr>
               <w:t>blood_type</w:t>
             </w:r>
-            <w:proofErr w:type="spellEnd"/>
           </w:p>
         </w:tc>
         <w:tc>
@@ -1980,7 +1876,6 @@
                 <w:szCs w:val="24"/>
               </w:rPr>
             </w:pPr>
-            <w:proofErr w:type="spellStart"/>
             <w:r>
               <w:rPr>
                 <w:rFonts w:asciiTheme="majorBidi" w:eastAsia="Times New Roman" w:hAnsiTheme="majorBidi" w:cstheme="majorBidi"/>
@@ -1991,7 +1886,6 @@
               </w:rPr>
               <w:t>current_location</w:t>
             </w:r>
-            <w:proofErr w:type="spellEnd"/>
           </w:p>
         </w:tc>
         <w:tc>
@@ -2204,7 +2098,6 @@
                 <w:szCs w:val="24"/>
               </w:rPr>
             </w:pPr>
-            <w:proofErr w:type="spellStart"/>
             <w:r>
               <w:rPr>
                 <w:rFonts w:asciiTheme="majorBidi" w:eastAsia="Times New Roman" w:hAnsiTheme="majorBidi" w:cstheme="majorBidi"/>
@@ -2215,7 +2108,6 @@
               </w:rPr>
               <w:t>num_of_siblings</w:t>
             </w:r>
-            <w:proofErr w:type="spellEnd"/>
           </w:p>
         </w:tc>
         <w:tc>
@@ -2389,7 +2281,6 @@
                 <w:szCs w:val="24"/>
               </w:rPr>
             </w:pPr>
-            <w:proofErr w:type="spellStart"/>
             <w:r>
               <w:rPr>
                 <w:rFonts w:asciiTheme="majorBidi" w:eastAsia="Times New Roman" w:hAnsiTheme="majorBidi" w:cstheme="majorBidi"/>
@@ -2400,7 +2291,6 @@
               </w:rPr>
               <w:t>happiness_score</w:t>
             </w:r>
-            <w:proofErr w:type="spellEnd"/>
           </w:p>
         </w:tc>
         <w:tc>
@@ -2613,7 +2503,6 @@
                 <w:szCs w:val="24"/>
               </w:rPr>
             </w:pPr>
-            <w:proofErr w:type="spellStart"/>
             <w:r>
               <w:rPr>
                 <w:rFonts w:asciiTheme="majorBidi" w:eastAsia="Times New Roman" w:hAnsiTheme="majorBidi" w:cstheme="majorBidi"/>
@@ -2624,7 +2513,6 @@
               </w:rPr>
               <w:t>household_income</w:t>
             </w:r>
-            <w:proofErr w:type="spellEnd"/>
           </w:p>
         </w:tc>
         <w:tc>
@@ -2837,7 +2725,6 @@
                 <w:szCs w:val="24"/>
               </w:rPr>
             </w:pPr>
-            <w:proofErr w:type="spellStart"/>
             <w:r>
               <w:rPr>
                 <w:rFonts w:asciiTheme="majorBidi" w:eastAsia="Times New Roman" w:hAnsiTheme="majorBidi" w:cstheme="majorBidi"/>
@@ -2848,7 +2735,6 @@
               </w:rPr>
               <w:t>conversations_per_day</w:t>
             </w:r>
-            <w:proofErr w:type="spellEnd"/>
           </w:p>
         </w:tc>
         <w:tc>
@@ -2931,7 +2817,6 @@
                 <w:szCs w:val="24"/>
               </w:rPr>
             </w:pPr>
-            <w:proofErr w:type="spellStart"/>
             <w:r>
               <w:rPr>
                 <w:rFonts w:asciiTheme="majorBidi" w:eastAsia="Times New Roman" w:hAnsiTheme="majorBidi" w:cstheme="majorBidi"/>
@@ -2940,7 +2825,6 @@
               </w:rPr>
               <w:t>Ordianl</w:t>
             </w:r>
-            <w:proofErr w:type="spellEnd"/>
           </w:p>
         </w:tc>
       </w:tr>
@@ -3015,7 +2899,6 @@
                 <w:szCs w:val="24"/>
               </w:rPr>
             </w:pPr>
-            <w:proofErr w:type="spellStart"/>
             <w:r>
               <w:rPr>
                 <w:rFonts w:asciiTheme="majorBidi" w:eastAsia="Times New Roman" w:hAnsiTheme="majorBidi" w:cstheme="majorBidi"/>
@@ -3027,7 +2910,6 @@
               <w:lastRenderedPageBreak/>
               <w:t>sugar_levels</w:t>
             </w:r>
-            <w:proofErr w:type="spellEnd"/>
           </w:p>
         </w:tc>
         <w:tc>
@@ -3304,7 +3186,6 @@
                 <w:szCs w:val="24"/>
               </w:rPr>
             </w:pPr>
-            <w:proofErr w:type="spellStart"/>
             <w:r>
               <w:rPr>
                 <w:rFonts w:asciiTheme="majorBidi" w:eastAsia="Times New Roman" w:hAnsiTheme="majorBidi" w:cstheme="majorBidi"/>
@@ -3313,9 +3194,9 @@
                 <w:sz w:val="24"/>
                 <w:szCs w:val="24"/>
               </w:rPr>
+              <w:lastRenderedPageBreak/>
               <w:t>sport_activity</w:t>
             </w:r>
-            <w:proofErr w:type="spellEnd"/>
           </w:p>
         </w:tc>
         <w:tc>
@@ -3719,7 +3600,6 @@
                 <w:szCs w:val="24"/>
               </w:rPr>
             </w:pPr>
-            <w:proofErr w:type="spellStart"/>
             <w:r>
               <w:rPr>
                 <w:rFonts w:asciiTheme="majorBidi" w:eastAsia="Times New Roman" w:hAnsiTheme="majorBidi" w:cstheme="majorBidi"/>
@@ -3750,7 +3630,6 @@
               </w:rPr>
               <w:t>ate</w:t>
             </w:r>
-            <w:proofErr w:type="spellEnd"/>
           </w:p>
         </w:tc>
         <w:tc>
@@ -4199,23 +4078,7 @@
                 <w:sz w:val="24"/>
                 <w:szCs w:val="24"/>
               </w:rPr>
-              <w:t>patient’s PCR 0</w:t>
-            </w:r>
-            <w:r>
-              <w:rPr>
-                <w:rFonts w:asciiTheme="majorBidi" w:eastAsia="Times New Roman" w:hAnsiTheme="majorBidi" w:cstheme="majorBidi"/>
-                <w:sz w:val="24"/>
-                <w:szCs w:val="24"/>
-              </w:rPr>
-              <w:t>2</w:t>
-            </w:r>
-            <w:r>
-              <w:rPr>
-                <w:rFonts w:asciiTheme="majorBidi" w:eastAsia="Times New Roman" w:hAnsiTheme="majorBidi" w:cstheme="majorBidi"/>
-                <w:sz w:val="24"/>
-                <w:szCs w:val="24"/>
-              </w:rPr>
-              <w:t xml:space="preserve"> test</w:t>
+              <w:t>patient’s PCR 02 test</w:t>
             </w:r>
           </w:p>
         </w:tc>
@@ -4397,23 +4260,7 @@
                 <w:sz w:val="24"/>
                 <w:szCs w:val="24"/>
               </w:rPr>
-              <w:t>patient’s PCR 0</w:t>
-            </w:r>
-            <w:r>
-              <w:rPr>
-                <w:rFonts w:asciiTheme="majorBidi" w:eastAsia="Times New Roman" w:hAnsiTheme="majorBidi" w:cstheme="majorBidi"/>
-                <w:sz w:val="24"/>
-                <w:szCs w:val="24"/>
-              </w:rPr>
-              <w:t>3</w:t>
-            </w:r>
-            <w:r>
-              <w:rPr>
-                <w:rFonts w:asciiTheme="majorBidi" w:eastAsia="Times New Roman" w:hAnsiTheme="majorBidi" w:cstheme="majorBidi"/>
-                <w:sz w:val="24"/>
-                <w:szCs w:val="24"/>
-              </w:rPr>
-              <w:t xml:space="preserve"> test</w:t>
+              <w:t>patient’s PCR 03 test</w:t>
             </w:r>
           </w:p>
         </w:tc>
@@ -4595,23 +4442,7 @@
                 <w:sz w:val="24"/>
                 <w:szCs w:val="24"/>
               </w:rPr>
-              <w:t>patient’s PCR 0</w:t>
-            </w:r>
-            <w:r>
-              <w:rPr>
-                <w:rFonts w:asciiTheme="majorBidi" w:eastAsia="Times New Roman" w:hAnsiTheme="majorBidi" w:cstheme="majorBidi"/>
-                <w:sz w:val="24"/>
-                <w:szCs w:val="24"/>
-              </w:rPr>
-              <w:t>4</w:t>
-            </w:r>
-            <w:r>
-              <w:rPr>
-                <w:rFonts w:asciiTheme="majorBidi" w:eastAsia="Times New Roman" w:hAnsiTheme="majorBidi" w:cstheme="majorBidi"/>
-                <w:sz w:val="24"/>
-                <w:szCs w:val="24"/>
-              </w:rPr>
-              <w:t xml:space="preserve"> test</w:t>
+              <w:t>patient’s PCR 04 test</w:t>
             </w:r>
           </w:p>
         </w:tc>
@@ -4793,23 +4624,7 @@
                 <w:sz w:val="24"/>
                 <w:szCs w:val="24"/>
               </w:rPr>
-              <w:t>patient’s PCR 0</w:t>
-            </w:r>
-            <w:r>
-              <w:rPr>
-                <w:rFonts w:asciiTheme="majorBidi" w:eastAsia="Times New Roman" w:hAnsiTheme="majorBidi" w:cstheme="majorBidi"/>
-                <w:sz w:val="24"/>
-                <w:szCs w:val="24"/>
-              </w:rPr>
-              <w:t>5</w:t>
-            </w:r>
-            <w:r>
-              <w:rPr>
-                <w:rFonts w:asciiTheme="majorBidi" w:eastAsia="Times New Roman" w:hAnsiTheme="majorBidi" w:cstheme="majorBidi"/>
-                <w:sz w:val="24"/>
-                <w:szCs w:val="24"/>
-              </w:rPr>
-              <w:t xml:space="preserve"> test</w:t>
+              <w:t>patient’s PCR 05 test</w:t>
             </w:r>
           </w:p>
         </w:tc>
@@ -4991,23 +4806,7 @@
                 <w:sz w:val="24"/>
                 <w:szCs w:val="24"/>
               </w:rPr>
-              <w:t>patient’s PCR 0</w:t>
-            </w:r>
-            <w:r>
-              <w:rPr>
-                <w:rFonts w:asciiTheme="majorBidi" w:eastAsia="Times New Roman" w:hAnsiTheme="majorBidi" w:cstheme="majorBidi"/>
-                <w:sz w:val="24"/>
-                <w:szCs w:val="24"/>
-              </w:rPr>
-              <w:t>6</w:t>
-            </w:r>
-            <w:r>
-              <w:rPr>
-                <w:rFonts w:asciiTheme="majorBidi" w:eastAsia="Times New Roman" w:hAnsiTheme="majorBidi" w:cstheme="majorBidi"/>
-                <w:sz w:val="24"/>
-                <w:szCs w:val="24"/>
-              </w:rPr>
-              <w:t xml:space="preserve"> test</w:t>
+              <w:t>patient’s PCR 06 test</w:t>
             </w:r>
           </w:p>
         </w:tc>
@@ -5189,23 +4988,7 @@
                 <w:sz w:val="24"/>
                 <w:szCs w:val="24"/>
               </w:rPr>
-              <w:t>patient’s PCR 0</w:t>
-            </w:r>
-            <w:r>
-              <w:rPr>
-                <w:rFonts w:asciiTheme="majorBidi" w:eastAsia="Times New Roman" w:hAnsiTheme="majorBidi" w:cstheme="majorBidi"/>
-                <w:sz w:val="24"/>
-                <w:szCs w:val="24"/>
-              </w:rPr>
-              <w:t>7</w:t>
-            </w:r>
-            <w:r>
-              <w:rPr>
-                <w:rFonts w:asciiTheme="majorBidi" w:eastAsia="Times New Roman" w:hAnsiTheme="majorBidi" w:cstheme="majorBidi"/>
-                <w:sz w:val="24"/>
-                <w:szCs w:val="24"/>
-              </w:rPr>
-              <w:t xml:space="preserve"> test</w:t>
+              <w:t>patient’s PCR 07 test</w:t>
             </w:r>
           </w:p>
         </w:tc>
@@ -5387,23 +5170,7 @@
                 <w:sz w:val="24"/>
                 <w:szCs w:val="24"/>
               </w:rPr>
-              <w:t>patient’s PCR 0</w:t>
-            </w:r>
-            <w:r>
-              <w:rPr>
-                <w:rFonts w:asciiTheme="majorBidi" w:eastAsia="Times New Roman" w:hAnsiTheme="majorBidi" w:cstheme="majorBidi"/>
-                <w:sz w:val="24"/>
-                <w:szCs w:val="24"/>
-              </w:rPr>
-              <w:t>8</w:t>
-            </w:r>
-            <w:r>
-              <w:rPr>
-                <w:rFonts w:asciiTheme="majorBidi" w:eastAsia="Times New Roman" w:hAnsiTheme="majorBidi" w:cstheme="majorBidi"/>
-                <w:sz w:val="24"/>
-                <w:szCs w:val="24"/>
-              </w:rPr>
-              <w:t>test</w:t>
+              <w:t>patient’s PCR 08test</w:t>
             </w:r>
           </w:p>
         </w:tc>
@@ -5585,23 +5352,7 @@
                 <w:sz w:val="24"/>
                 <w:szCs w:val="24"/>
               </w:rPr>
-              <w:t>patient’s PCR 0</w:t>
-            </w:r>
-            <w:r>
-              <w:rPr>
-                <w:rFonts w:asciiTheme="majorBidi" w:eastAsia="Times New Roman" w:hAnsiTheme="majorBidi" w:cstheme="majorBidi"/>
-                <w:sz w:val="24"/>
-                <w:szCs w:val="24"/>
-              </w:rPr>
-              <w:t>9</w:t>
-            </w:r>
-            <w:r>
-              <w:rPr>
-                <w:rFonts w:asciiTheme="majorBidi" w:eastAsia="Times New Roman" w:hAnsiTheme="majorBidi" w:cstheme="majorBidi"/>
-                <w:sz w:val="24"/>
-                <w:szCs w:val="24"/>
-              </w:rPr>
-              <w:t xml:space="preserve"> test</w:t>
+              <w:t>patient’s PCR 09 test</w:t>
             </w:r>
           </w:p>
         </w:tc>
@@ -5783,23 +5534,7 @@
                 <w:sz w:val="24"/>
                 <w:szCs w:val="24"/>
               </w:rPr>
-              <w:t xml:space="preserve">patient’s PCR </w:t>
-            </w:r>
-            <w:r>
-              <w:rPr>
-                <w:rFonts w:asciiTheme="majorBidi" w:eastAsia="Times New Roman" w:hAnsiTheme="majorBidi" w:cstheme="majorBidi"/>
-                <w:sz w:val="24"/>
-                <w:szCs w:val="24"/>
-              </w:rPr>
-              <w:t>10</w:t>
-            </w:r>
-            <w:r>
-              <w:rPr>
-                <w:rFonts w:asciiTheme="majorBidi" w:eastAsia="Times New Roman" w:hAnsiTheme="majorBidi" w:cstheme="majorBidi"/>
-                <w:sz w:val="24"/>
-                <w:szCs w:val="24"/>
-              </w:rPr>
-              <w:t xml:space="preserve"> test</w:t>
+              <w:t>patient’s PCR 10 test</w:t>
             </w:r>
           </w:p>
         </w:tc>
@@ -6546,25 +6281,7 @@
           <w:sz w:val="24"/>
           <w:szCs w:val="24"/>
         </w:rPr>
-        <w:t xml:space="preserve">According to the </w:t>
-      </w:r>
-      <w:proofErr w:type="spellStart"/>
-      <w:r>
-        <w:rPr>
-          <w:rFonts w:asciiTheme="majorBidi" w:hAnsiTheme="majorBidi" w:cstheme="majorBidi"/>
-          <w:sz w:val="24"/>
-          <w:szCs w:val="24"/>
-        </w:rPr>
-        <w:t>pairplot</w:t>
-      </w:r>
-      <w:proofErr w:type="spellEnd"/>
-      <w:r>
-        <w:rPr>
-          <w:rFonts w:asciiTheme="majorBidi" w:hAnsiTheme="majorBidi" w:cstheme="majorBidi"/>
-          <w:sz w:val="24"/>
-          <w:szCs w:val="24"/>
-        </w:rPr>
-        <w:t xml:space="preserve"> we can see that PCR_01 and PCR_02 create the most separable</w:t>
+        <w:t>According to the pairplot we can see that PCR_01 and PCR_02 create the most separable</w:t>
       </w:r>
       <w:r>
         <w:rPr>
@@ -7012,39 +6729,7 @@
           <w:sz w:val="24"/>
           <w:szCs w:val="24"/>
         </w:rPr>
-        <w:t>We achieved a training accuracy score of 1. W</w:t>
-      </w:r>
-      <w:r>
-        <w:rPr>
-          <w:rFonts w:asciiTheme="majorBidi" w:hAnsiTheme="majorBidi" w:cstheme="majorBidi"/>
-          <w:sz w:val="24"/>
-          <w:szCs w:val="24"/>
-        </w:rPr>
-        <w:t>e</w:t>
-      </w:r>
-      <w:r>
-        <w:rPr>
-          <w:rFonts w:asciiTheme="majorBidi" w:hAnsiTheme="majorBidi" w:cstheme="majorBidi"/>
-          <w:sz w:val="24"/>
-          <w:szCs w:val="24"/>
-        </w:rPr>
-        <w:t xml:space="preserve"> achieved a test accuracy score of 0.7</w:t>
-      </w:r>
-      <w:r>
-        <w:rPr>
-          <w:rFonts w:asciiTheme="majorBidi" w:hAnsiTheme="majorBidi" w:cstheme="majorBidi"/>
-          <w:sz w:val="24"/>
-          <w:szCs w:val="24"/>
-        </w:rPr>
-        <w:t>85</w:t>
-      </w:r>
-      <w:r>
-        <w:rPr>
-          <w:rFonts w:asciiTheme="majorBidi" w:hAnsiTheme="majorBidi" w:cstheme="majorBidi"/>
-          <w:sz w:val="24"/>
-          <w:szCs w:val="24"/>
-        </w:rPr>
-        <w:t>.</w:t>
+        <w:t>We achieved a training accuracy score of 1. We achieved a test accuracy score of 0.785.</w:t>
       </w:r>
     </w:p>
     <w:p>
@@ -7062,25 +6747,7 @@
           <w:sz w:val="24"/>
           <w:szCs w:val="24"/>
         </w:rPr>
-        <w:t xml:space="preserve">This shows why normalization is important for </w:t>
-      </w:r>
-      <w:proofErr w:type="spellStart"/>
-      <w:r>
-        <w:rPr>
-          <w:rFonts w:asciiTheme="majorBidi" w:hAnsiTheme="majorBidi" w:cstheme="majorBidi"/>
-          <w:sz w:val="24"/>
-          <w:szCs w:val="24"/>
-        </w:rPr>
-        <w:t>kNN</w:t>
-      </w:r>
-      <w:proofErr w:type="spellEnd"/>
-      <w:r>
-        <w:rPr>
-          <w:rFonts w:asciiTheme="majorBidi" w:hAnsiTheme="majorBidi" w:cstheme="majorBidi"/>
-          <w:sz w:val="24"/>
-          <w:szCs w:val="24"/>
-        </w:rPr>
-        <w:t>. In the previous example we saw that the range of PCR_02 was far greater than the range of PCR_01. This means that the value of PCR_02 had far greater effect on the nearest neighbors, because two datapoints could be much farther away on PCR_02 than they could PCR_01. After normalization, both PCR_01 and PCR_02 share the same range (-1,1), so that each has the same “power” over the distance from its neighbors.</w:t>
+        <w:t>This shows why normalization is important for kNN. In the previous example we saw that the range of PCR_02 was far greater than the range of PCR_01. This means that the value of PCR_02 had far greater effect on the nearest neighbors, because two datapoints could be much farther away on PCR_02 than they could PCR_01. After normalization, both PCR_01 and PCR_02 share the same range (-1,1), so that each has the same “power” over the distance from its neighbors.</w:t>
       </w:r>
     </w:p>
     <w:p>
@@ -7215,39 +6882,7 @@
           <w:sz w:val="24"/>
           <w:szCs w:val="24"/>
         </w:rPr>
-        <w:t xml:space="preserve">We achieved a training accuracy score of </w:t>
-      </w:r>
-      <w:r>
-        <w:rPr>
-          <w:rFonts w:asciiTheme="majorBidi" w:hAnsiTheme="majorBidi" w:cstheme="majorBidi"/>
-          <w:sz w:val="24"/>
-          <w:szCs w:val="24"/>
-        </w:rPr>
-        <w:t>0.68375</w:t>
-      </w:r>
-      <w:r>
-        <w:rPr>
-          <w:rFonts w:asciiTheme="majorBidi" w:hAnsiTheme="majorBidi" w:cstheme="majorBidi"/>
-          <w:sz w:val="24"/>
-          <w:szCs w:val="24"/>
-        </w:rPr>
-        <w:t>. We achieved a test accuracy score of 0.</w:t>
-      </w:r>
-      <w:r>
-        <w:rPr>
-          <w:rFonts w:asciiTheme="majorBidi" w:hAnsiTheme="majorBidi" w:cstheme="majorBidi"/>
-          <w:sz w:val="24"/>
-          <w:szCs w:val="24"/>
-        </w:rPr>
-        <w:t>65</w:t>
-      </w:r>
-      <w:r>
-        <w:rPr>
-          <w:rFonts w:asciiTheme="majorBidi" w:hAnsiTheme="majorBidi" w:cstheme="majorBidi"/>
-          <w:sz w:val="24"/>
-          <w:szCs w:val="24"/>
-        </w:rPr>
-        <w:t>.</w:t>
+        <w:t>We achieved a training accuracy score of 0.68375. We achieved a test accuracy score of 0.65.</w:t>
       </w:r>
     </w:p>
     <w:p>
@@ -7337,6 +6972,14 @@
           <w:szCs w:val="24"/>
         </w:rPr>
         <w:t xml:space="preserve"> </w:t>
+      </w:r>
+      <w:r>
+        <w:rPr>
+          <w:rFonts w:asciiTheme="majorBidi" w:hAnsiTheme="majorBidi" w:cstheme="majorBidi"/>
+          <w:sz w:val="24"/>
+          <w:szCs w:val="24"/>
+        </w:rPr>
+        <w:t xml:space="preserve">The general problem with min-max scaling is that it does not deal well with outlier. If say a feature had a maximum that was far above the rest of the datapoints that maximum would then become 1 on the scale and the rest would squish into the lower end of the normalized scale. If we have a feature that is normally distributed, then min-max scaling would do very little to change the relative positions of the datapoints in that scale. Hence, if we use two features, one normally distributed and the other with an outlier, we will find that the data is largely confined into one area of the total feature space. This greatly decreases the ability of kNN, as many of the datapoints are close even if they were not so close before the scaling. </w:t>
       </w:r>
     </w:p>
     <w:p>

</xml_diff>

<commit_message>
python done until q25
</commit_message>
<xml_diff>
--- a/316084623-311288203.docx
+++ b/316084623-311288203.docx
@@ -61,13 +61,41 @@
           <w:szCs w:val="24"/>
         </w:rPr>
       </w:pPr>
+      <w:proofErr w:type="spellStart"/>
       <w:r>
         <w:rPr>
           <w:rFonts w:asciiTheme="majorBidi" w:hAnsiTheme="majorBidi" w:cstheme="majorBidi"/>
           <w:sz w:val="24"/>
           <w:szCs w:val="24"/>
         </w:rPr>
-        <w:t>Orad Barel, 311288203,</w:t>
+        <w:t>Orad</w:t>
+      </w:r>
+      <w:proofErr w:type="spellEnd"/>
+      <w:r>
+        <w:rPr>
+          <w:rFonts w:asciiTheme="majorBidi" w:hAnsiTheme="majorBidi" w:cstheme="majorBidi"/>
+          <w:sz w:val="24"/>
+          <w:szCs w:val="24"/>
+        </w:rPr>
+        <w:t xml:space="preserve"> </w:t>
+      </w:r>
+      <w:proofErr w:type="spellStart"/>
+      <w:r>
+        <w:rPr>
+          <w:rFonts w:asciiTheme="majorBidi" w:hAnsiTheme="majorBidi" w:cstheme="majorBidi"/>
+          <w:sz w:val="24"/>
+          <w:szCs w:val="24"/>
+        </w:rPr>
+        <w:t>Barel</w:t>
+      </w:r>
+      <w:proofErr w:type="spellEnd"/>
+      <w:r>
+        <w:rPr>
+          <w:rFonts w:asciiTheme="majorBidi" w:hAnsiTheme="majorBidi" w:cstheme="majorBidi"/>
+          <w:sz w:val="24"/>
+          <w:szCs w:val="24"/>
+        </w:rPr>
+        <w:t>, 311288203,</w:t>
       </w:r>
     </w:p>
     <w:p>
@@ -103,7 +131,43 @@
           <w:sz w:val="24"/>
           <w:szCs w:val="24"/>
         </w:rPr>
-        <w:t>Q2. The output of value_counts of num_of_siblings is:</w:t>
+        <w:t xml:space="preserve">Q2. The output of </w:t>
+      </w:r>
+      <w:proofErr w:type="spellStart"/>
+      <w:r>
+        <w:rPr>
+          <w:rFonts w:asciiTheme="majorBidi" w:hAnsiTheme="majorBidi" w:cstheme="majorBidi"/>
+          <w:sz w:val="24"/>
+          <w:szCs w:val="24"/>
+        </w:rPr>
+        <w:t>value_counts</w:t>
+      </w:r>
+      <w:proofErr w:type="spellEnd"/>
+      <w:r>
+        <w:rPr>
+          <w:rFonts w:asciiTheme="majorBidi" w:hAnsiTheme="majorBidi" w:cstheme="majorBidi"/>
+          <w:sz w:val="24"/>
+          <w:szCs w:val="24"/>
+        </w:rPr>
+        <w:t xml:space="preserve"> of </w:t>
+      </w:r>
+      <w:proofErr w:type="spellStart"/>
+      <w:r>
+        <w:rPr>
+          <w:rFonts w:asciiTheme="majorBidi" w:hAnsiTheme="majorBidi" w:cstheme="majorBidi"/>
+          <w:sz w:val="24"/>
+          <w:szCs w:val="24"/>
+        </w:rPr>
+        <w:t>num_of_siblings</w:t>
+      </w:r>
+      <w:proofErr w:type="spellEnd"/>
+      <w:r>
+        <w:rPr>
+          <w:rFonts w:asciiTheme="majorBidi" w:hAnsiTheme="majorBidi" w:cstheme="majorBidi"/>
+          <w:sz w:val="24"/>
+          <w:szCs w:val="24"/>
+        </w:rPr>
+        <w:t xml:space="preserve"> is:</w:t>
       </w:r>
     </w:p>
     <w:p>
@@ -573,7 +637,43 @@
           <w:sz w:val="20"/>
           <w:szCs w:val="20"/>
         </w:rPr>
-        <w:t>Name: num_of_siblings, dtype: int64</w:t>
+        <w:t xml:space="preserve">Name: </w:t>
+      </w:r>
+      <w:proofErr w:type="spellStart"/>
+      <w:r>
+        <w:rPr>
+          <w:rFonts w:ascii="var(--jp-code-font-family)" w:eastAsia="Times New Roman" w:hAnsi="var(--jp-code-font-family)" w:cs="Courier New"/>
+          <w:sz w:val="20"/>
+          <w:szCs w:val="20"/>
+        </w:rPr>
+        <w:t>num_of_siblings</w:t>
+      </w:r>
+      <w:proofErr w:type="spellEnd"/>
+      <w:r>
+        <w:rPr>
+          <w:rFonts w:ascii="var(--jp-code-font-family)" w:eastAsia="Times New Roman" w:hAnsi="var(--jp-code-font-family)" w:cs="Courier New"/>
+          <w:sz w:val="20"/>
+          <w:szCs w:val="20"/>
+        </w:rPr>
+        <w:t xml:space="preserve">, </w:t>
+      </w:r>
+      <w:proofErr w:type="spellStart"/>
+      <w:r>
+        <w:rPr>
+          <w:rFonts w:ascii="var(--jp-code-font-family)" w:eastAsia="Times New Roman" w:hAnsi="var(--jp-code-font-family)" w:cs="Courier New"/>
+          <w:sz w:val="20"/>
+          <w:szCs w:val="20"/>
+        </w:rPr>
+        <w:t>dtype</w:t>
+      </w:r>
+      <w:proofErr w:type="spellEnd"/>
+      <w:r>
+        <w:rPr>
+          <w:rFonts w:ascii="var(--jp-code-font-family)" w:eastAsia="Times New Roman" w:hAnsi="var(--jp-code-font-family)" w:cs="Courier New"/>
+          <w:sz w:val="20"/>
+          <w:szCs w:val="20"/>
+        </w:rPr>
+        <w:t>: int64</w:t>
       </w:r>
     </w:p>
     <w:p>
@@ -1000,6 +1100,7 @@
                 <w:szCs w:val="24"/>
               </w:rPr>
             </w:pPr>
+            <w:proofErr w:type="spellStart"/>
             <w:r>
               <w:rPr>
                 <w:rFonts w:asciiTheme="majorBidi" w:eastAsia="Times New Roman" w:hAnsiTheme="majorBidi" w:cstheme="majorBidi"/>
@@ -1010,6 +1111,7 @@
               </w:rPr>
               <w:t>patient_id</w:t>
             </w:r>
+            <w:proofErr w:type="spellEnd"/>
           </w:p>
         </w:tc>
         <w:tc>
@@ -1137,7 +1239,7 @@
                 <w:sz w:val="24"/>
                 <w:szCs w:val="24"/>
               </w:rPr>
-              <w:t>Ordinal</w:t>
+              <w:t>Other</w:t>
             </w:r>
           </w:p>
         </w:tc>
@@ -1693,6 +1795,7 @@
                 <w:szCs w:val="24"/>
               </w:rPr>
             </w:pPr>
+            <w:proofErr w:type="spellStart"/>
             <w:r>
               <w:rPr>
                 <w:rFonts w:asciiTheme="majorBidi" w:eastAsia="Times New Roman" w:hAnsiTheme="majorBidi" w:cstheme="majorBidi"/>
@@ -1703,6 +1806,7 @@
               </w:rPr>
               <w:t>blood_type</w:t>
             </w:r>
+            <w:proofErr w:type="spellEnd"/>
           </w:p>
         </w:tc>
         <w:tc>
@@ -1876,6 +1980,7 @@
                 <w:szCs w:val="24"/>
               </w:rPr>
             </w:pPr>
+            <w:proofErr w:type="spellStart"/>
             <w:r>
               <w:rPr>
                 <w:rFonts w:asciiTheme="majorBidi" w:eastAsia="Times New Roman" w:hAnsiTheme="majorBidi" w:cstheme="majorBidi"/>
@@ -1886,6 +1991,7 @@
               </w:rPr>
               <w:t>current_location</w:t>
             </w:r>
+            <w:proofErr w:type="spellEnd"/>
           </w:p>
         </w:tc>
         <w:tc>
@@ -2052,7 +2158,7 @@
                 <w:sz w:val="24"/>
                 <w:szCs w:val="24"/>
               </w:rPr>
-              <w:t>Continuous</w:t>
+              <w:t>Other</w:t>
             </w:r>
           </w:p>
         </w:tc>
@@ -2098,6 +2204,7 @@
                 <w:szCs w:val="24"/>
               </w:rPr>
             </w:pPr>
+            <w:proofErr w:type="spellStart"/>
             <w:r>
               <w:rPr>
                 <w:rFonts w:asciiTheme="majorBidi" w:eastAsia="Times New Roman" w:hAnsiTheme="majorBidi" w:cstheme="majorBidi"/>
@@ -2108,6 +2215,7 @@
               </w:rPr>
               <w:t>num_of_siblings</w:t>
             </w:r>
+            <w:proofErr w:type="spellEnd"/>
           </w:p>
         </w:tc>
         <w:tc>
@@ -2281,6 +2389,7 @@
                 <w:szCs w:val="24"/>
               </w:rPr>
             </w:pPr>
+            <w:proofErr w:type="spellStart"/>
             <w:r>
               <w:rPr>
                 <w:rFonts w:asciiTheme="majorBidi" w:eastAsia="Times New Roman" w:hAnsiTheme="majorBidi" w:cstheme="majorBidi"/>
@@ -2291,6 +2400,7 @@
               </w:rPr>
               <w:t>happiness_score</w:t>
             </w:r>
+            <w:proofErr w:type="spellEnd"/>
           </w:p>
         </w:tc>
         <w:tc>
@@ -2503,6 +2613,7 @@
                 <w:szCs w:val="24"/>
               </w:rPr>
             </w:pPr>
+            <w:proofErr w:type="spellStart"/>
             <w:r>
               <w:rPr>
                 <w:rFonts w:asciiTheme="majorBidi" w:eastAsia="Times New Roman" w:hAnsiTheme="majorBidi" w:cstheme="majorBidi"/>
@@ -2513,6 +2624,7 @@
               </w:rPr>
               <w:t>household_income</w:t>
             </w:r>
+            <w:proofErr w:type="spellEnd"/>
           </w:p>
         </w:tc>
         <w:tc>
@@ -2725,6 +2837,7 @@
                 <w:szCs w:val="24"/>
               </w:rPr>
             </w:pPr>
+            <w:proofErr w:type="spellStart"/>
             <w:r>
               <w:rPr>
                 <w:rFonts w:asciiTheme="majorBidi" w:eastAsia="Times New Roman" w:hAnsiTheme="majorBidi" w:cstheme="majorBidi"/>
@@ -2735,6 +2848,7 @@
               </w:rPr>
               <w:t>conversations_per_day</w:t>
             </w:r>
+            <w:proofErr w:type="spellEnd"/>
           </w:p>
         </w:tc>
         <w:tc>
@@ -2772,13 +2886,23 @@
                 <w:szCs w:val="24"/>
               </w:rPr>
             </w:pPr>
-            <w:r>
-              <w:rPr>
-                <w:rFonts w:asciiTheme="majorBidi" w:eastAsia="Times New Roman" w:hAnsiTheme="majorBidi" w:cstheme="majorBidi"/>
-                <w:sz w:val="24"/>
-                <w:szCs w:val="24"/>
-              </w:rPr>
-              <w:t>Amount of conversations the patient has with others per day</w:t>
+            <w:proofErr w:type="gramStart"/>
+            <w:r>
+              <w:rPr>
+                <w:rFonts w:asciiTheme="majorBidi" w:eastAsia="Times New Roman" w:hAnsiTheme="majorBidi" w:cstheme="majorBidi"/>
+                <w:sz w:val="24"/>
+                <w:szCs w:val="24"/>
+              </w:rPr>
+              <w:t>Amount</w:t>
+            </w:r>
+            <w:proofErr w:type="gramEnd"/>
+            <w:r>
+              <w:rPr>
+                <w:rFonts w:asciiTheme="majorBidi" w:eastAsia="Times New Roman" w:hAnsiTheme="majorBidi" w:cstheme="majorBidi"/>
+                <w:sz w:val="24"/>
+                <w:szCs w:val="24"/>
+              </w:rPr>
+              <w:t xml:space="preserve"> of conversations the patient has with others per day</w:t>
             </w:r>
           </w:p>
         </w:tc>
@@ -2817,6 +2941,7 @@
                 <w:szCs w:val="24"/>
               </w:rPr>
             </w:pPr>
+            <w:proofErr w:type="spellStart"/>
             <w:r>
               <w:rPr>
                 <w:rFonts w:asciiTheme="majorBidi" w:eastAsia="Times New Roman" w:hAnsiTheme="majorBidi" w:cstheme="majorBidi"/>
@@ -2825,6 +2950,7 @@
               </w:rPr>
               <w:t>Ordianl</w:t>
             </w:r>
+            <w:proofErr w:type="spellEnd"/>
           </w:p>
         </w:tc>
       </w:tr>
@@ -2899,6 +3025,7 @@
                 <w:szCs w:val="24"/>
               </w:rPr>
             </w:pPr>
+            <w:proofErr w:type="spellStart"/>
             <w:r>
               <w:rPr>
                 <w:rFonts w:asciiTheme="majorBidi" w:eastAsia="Times New Roman" w:hAnsiTheme="majorBidi" w:cstheme="majorBidi"/>
@@ -2910,6 +3037,7 @@
               <w:lastRenderedPageBreak/>
               <w:t>sugar_levels</w:t>
             </w:r>
+            <w:proofErr w:type="spellEnd"/>
           </w:p>
         </w:tc>
         <w:tc>
@@ -3186,6 +3314,7 @@
                 <w:szCs w:val="24"/>
               </w:rPr>
             </w:pPr>
+            <w:proofErr w:type="spellStart"/>
             <w:r>
               <w:rPr>
                 <w:rFonts w:asciiTheme="majorBidi" w:eastAsia="Times New Roman" w:hAnsiTheme="majorBidi" w:cstheme="majorBidi"/>
@@ -3197,6 +3326,7 @@
               <w:lastRenderedPageBreak/>
               <w:t>sport_activity</w:t>
             </w:r>
+            <w:proofErr w:type="spellEnd"/>
           </w:p>
         </w:tc>
         <w:tc>
@@ -3600,6 +3730,7 @@
                 <w:szCs w:val="24"/>
               </w:rPr>
             </w:pPr>
+            <w:proofErr w:type="spellStart"/>
             <w:r>
               <w:rPr>
                 <w:rFonts w:asciiTheme="majorBidi" w:eastAsia="Times New Roman" w:hAnsiTheme="majorBidi" w:cstheme="majorBidi"/>
@@ -3630,6 +3761,7 @@
               </w:rPr>
               <w:t>ate</w:t>
             </w:r>
+            <w:proofErr w:type="spellEnd"/>
           </w:p>
         </w:tc>
         <w:tc>
@@ -6281,7 +6413,25 @@
           <w:sz w:val="24"/>
           <w:szCs w:val="24"/>
         </w:rPr>
-        <w:t>According to the pairplot we can see that PCR_01 and PCR_02 create the most separable</w:t>
+        <w:t xml:space="preserve">According to the </w:t>
+      </w:r>
+      <w:proofErr w:type="spellStart"/>
+      <w:r>
+        <w:rPr>
+          <w:rFonts w:asciiTheme="majorBidi" w:hAnsiTheme="majorBidi" w:cstheme="majorBidi"/>
+          <w:sz w:val="24"/>
+          <w:szCs w:val="24"/>
+        </w:rPr>
+        <w:t>pairplot</w:t>
+      </w:r>
+      <w:proofErr w:type="spellEnd"/>
+      <w:r>
+        <w:rPr>
+          <w:rFonts w:asciiTheme="majorBidi" w:hAnsiTheme="majorBidi" w:cstheme="majorBidi"/>
+          <w:sz w:val="24"/>
+          <w:szCs w:val="24"/>
+        </w:rPr>
+        <w:t xml:space="preserve"> we can see that PCR_01 and PCR_02 create the most separable</w:t>
       </w:r>
       <w:r>
         <w:rPr>
@@ -6747,7 +6897,25 @@
           <w:sz w:val="24"/>
           <w:szCs w:val="24"/>
         </w:rPr>
-        <w:t>This shows why normalization is important for kNN. In the previous example we saw that the range of PCR_02 was far greater than the range of PCR_01. This means that the value of PCR_02 had far greater effect on the nearest neighbors, because two datapoints could be much farther away on PCR_02 than they could PCR_01. After normalization, both PCR_01 and PCR_02 share the same range (-1,1), so that each has the same “power” over the distance from its neighbors.</w:t>
+        <w:t xml:space="preserve">This shows why normalization is important for </w:t>
+      </w:r>
+      <w:proofErr w:type="spellStart"/>
+      <w:r>
+        <w:rPr>
+          <w:rFonts w:asciiTheme="majorBidi" w:hAnsiTheme="majorBidi" w:cstheme="majorBidi"/>
+          <w:sz w:val="24"/>
+          <w:szCs w:val="24"/>
+        </w:rPr>
+        <w:t>kNN</w:t>
+      </w:r>
+      <w:proofErr w:type="spellEnd"/>
+      <w:r>
+        <w:rPr>
+          <w:rFonts w:asciiTheme="majorBidi" w:hAnsiTheme="majorBidi" w:cstheme="majorBidi"/>
+          <w:sz w:val="24"/>
+          <w:szCs w:val="24"/>
+        </w:rPr>
+        <w:t>. In the previous example we saw that the range of PCR_02 was far greater than the range of PCR_01. This means that the value of PCR_02 had far greater effect on the nearest neighbors, because two datapoints could be much farther away on PCR_02 than they could PCR_01. After normalization, both PCR_01 and PCR_02 share the same range (-1,1), so that each has the same “power” over the distance from its neighbors.</w:t>
       </w:r>
     </w:p>
     <w:p>
@@ -6979,7 +7147,25 @@
           <w:sz w:val="24"/>
           <w:szCs w:val="24"/>
         </w:rPr>
-        <w:t xml:space="preserve">The general problem with min-max scaling is that it does not deal well with outlier. If say a feature had a maximum that was far above the rest of the datapoints that maximum would then become 1 on the scale and the rest would squish into the lower end of the normalized scale. If we have a feature that is normally distributed, then min-max scaling would do very little to change the relative positions of the datapoints in that scale. Hence, if we use two features, one normally distributed and the other with an outlier, we will find that the data is largely confined into one area of the total feature space. This greatly decreases the ability of kNN, as many of the datapoints are close even if they were not so close before the scaling. </w:t>
+        <w:t xml:space="preserve">The general problem with min-max scaling is that it does not deal well with outlier. If say a feature had a maximum that was far above the rest of the datapoints that maximum would then become 1 on the scale and the rest would squish into the lower end of the normalized scale. If we have a feature that is normally distributed, then min-max scaling would do very little to change the relative positions of the datapoints in that scale. Hence, if we use two features, one normally distributed and the other with an outlier, we will find that the data is largely confined into one area of the total feature space. This greatly decreases the ability of </w:t>
+      </w:r>
+      <w:proofErr w:type="spellStart"/>
+      <w:r>
+        <w:rPr>
+          <w:rFonts w:asciiTheme="majorBidi" w:hAnsiTheme="majorBidi" w:cstheme="majorBidi"/>
+          <w:sz w:val="24"/>
+          <w:szCs w:val="24"/>
+        </w:rPr>
+        <w:t>kNN</w:t>
+      </w:r>
+      <w:proofErr w:type="spellEnd"/>
+      <w:r>
+        <w:rPr>
+          <w:rFonts w:asciiTheme="majorBidi" w:hAnsiTheme="majorBidi" w:cstheme="majorBidi"/>
+          <w:sz w:val="24"/>
+          <w:szCs w:val="24"/>
+        </w:rPr>
+        <w:t xml:space="preserve">, as many of the datapoints are close even if they were not so close before the scaling. </w:t>
       </w:r>
     </w:p>
     <w:p>

</xml_diff>